<commit_message>
Added new content and updated some slides
</commit_message>
<xml_diff>
--- a/Practicals/Prac3/Practical_three.docx
+++ b/Practicals/Prac3/Practical_three.docx
@@ -170,6 +170,19 @@
       <w:r>
         <w:t xml:space="preserve"> for this course will be carried out on the Universities ARCUS-B computer. To understand how </w:t>
       </w:r>
+      <w:r>
+        <w:t>to use ARCUS-B see the ARCUS-B</w:t>
+      </w:r>
+    </w:p>
+    <w:p>
+      <w:pPr>
+        <w:spacing w:line="240" w:lineRule="auto"/>
+      </w:pPr>
+    </w:p>
+    <w:p>
+      <w:pPr>
+        <w:spacing w:line="240" w:lineRule="auto"/>
+      </w:pPr>
       <w:bookmarkStart w:id="0" w:name="_GoBack"/>
       <w:bookmarkEnd w:id="0"/>
     </w:p>

</xml_diff>